<commit_message>
Stand-by mode working ok. Opi updates.
</commit_message>
<xml_diff>
--- a/doc/Cool-down.docx
+++ b/doc/Cool-down.docx
@@ -9,6 +9,8 @@
           <w:lang w:val="sv-SE"/>
         </w:rPr>
       </w:pPr>
+      <w:bookmarkStart w:id="0" w:name="_GoBack"/>
+      <w:bookmarkEnd w:id="0"/>
       <w:proofErr w:type="spellStart"/>
       <w:r>
         <w:rPr>
@@ -1217,17 +1219,12 @@
         <w:t xml:space="preserve"> used now:</w:t>
       </w:r>
       <w:r>
-        <w:t xml:space="preserve"> parameter on HNOSS: CstatH-Ctrl:SQ7:P_cP_SP_MKS2 </w:t>
-      </w:r>
-      <w:bookmarkStart w:id="0" w:name="_GoBack"/>
-      <w:bookmarkEnd w:id="0"/>
-      <w:r>
-        <w:t>(alias CM-Ctrl:S5:cP_SP_PT01) and CstatH-Ctrl:SQ7:P_sP_SP_MKS2 (alias CM-Ctrl:S5:sP_SP_PT01)</w:t>
+        <w:t xml:space="preserve"> parameter on HNOSS: CstatH-Ctrl:SQ7:P_cP_SP_MKS2 (alias CM-Ctrl:S5:cP_SP_PT01) and CstatH-Ctrl:SQ7:P_sP_SP_MKS2 (alias CM-Ctrl:S5:sP_SP_PT01)</w:t>
       </w:r>
     </w:p>
     <w:sectPr>
       <w:headerReference w:type="default" r:id="rId7"/>
-      <w:pgSz w:w="12240" w:h="15840"/>
+      <w:pgSz w:w="11906" w:h="16838" w:code="9"/>
       <w:pgMar w:top="1417" w:right="1417" w:bottom="1417" w:left="1417" w:header="708" w:footer="708" w:gutter="0"/>
       <w:cols w:space="708"/>
       <w:docGrid w:linePitch="360"/>

</xml_diff>

<commit_message>
Modified cool-down to 4K: close CV01 @ the start of the sequence.
</commit_message>
<xml_diff>
--- a/doc/Cool-down.docx
+++ b/doc/Cool-down.docx
@@ -97,7 +97,7 @@
         <w:rPr>
           <w:color w:val="00B050"/>
         </w:rPr>
-        <w:t>Open FV501 (HNOSS)</w:t>
+        <w:t>Close CV01 (added before test of CM04 in September 2021)</w:t>
       </w:r>
     </w:p>
     <w:p>
@@ -115,7 +115,7 @@
         <w:rPr>
           <w:color w:val="00B050"/>
         </w:rPr>
-        <w:t>Open CV5202</w:t>
+        <w:t>Open FV501 (HNOSS)</w:t>
       </w:r>
     </w:p>
     <w:p>
@@ -133,6 +133,26 @@
         <w:rPr>
           <w:color w:val="00B050"/>
         </w:rPr>
+        <w:t>Open CV5202</w:t>
+      </w:r>
+      <w:bookmarkStart w:id="0" w:name="_GoBack"/>
+      <w:bookmarkEnd w:id="0"/>
+    </w:p>
+    <w:p>
+      <w:pPr>
+        <w:pStyle w:val="ListParagraph"/>
+        <w:numPr>
+          <w:ilvl w:val="1"/>
+          <w:numId w:val="1"/>
+        </w:numPr>
+        <w:rPr>
+          <w:color w:val="00B050"/>
+        </w:rPr>
+      </w:pPr>
+      <w:r>
+        <w:rPr>
+          <w:color w:val="00B050"/>
+        </w:rPr>
         <w:t>Close CV550</w:t>
       </w:r>
       <w:r>
@@ -934,7 +954,6 @@
         <w:rPr>
           <w:color w:val="00B050"/>
         </w:rPr>
-        <w:lastRenderedPageBreak/>
         <w:t>FT552 (from HNOSS PLC to CM PLC) for the regulation of CV03</w:t>
       </w:r>
     </w:p>
@@ -953,6 +972,7 @@
         <w:rPr>
           <w:color w:val="00B050"/>
         </w:rPr>
+        <w:lastRenderedPageBreak/>
         <w:t xml:space="preserve">State of the valves CV55* and FV55* (from HNOSS PLC to CM PLC) to see where the </w:t>
       </w:r>
       <w:proofErr w:type="spellStart"/>
@@ -1098,8 +1118,6 @@
         </w:rPr>
         <w:t>on/off</w:t>
       </w:r>
-      <w:bookmarkStart w:id="0" w:name="_GoBack"/>
-      <w:bookmarkEnd w:id="0"/>
     </w:p>
     <w:p>
       <w:pPr>
@@ -1222,7 +1240,7 @@
       <w:rPr>
         <w:lang w:val="sv-SE"/>
       </w:rPr>
-      <w:t>2020-11-18</w:t>
+      <w:t>2021-08-30</w:t>
     </w:r>
   </w:p>
   <w:p>

</xml_diff>